<commit_message>
.docx and .odt processing, saving and paragraph handling
From this commit, the code is able to handle correctly .docx and .odt
documents, where the text is not splitted inside the paragrah tag.
</commit_message>
<xml_diff>
--- a/test.docx
+++ b/test.docx
@@ -53,35 +53,27 @@
           <w:sz w:val="44"/>
           <w:szCs w:val="44"/>
         </w:rPr>
-        <w:t xml:space="preserve">Megbízható </w:t>
-      </w:r>
-      <w:proofErr w:type="spellStart"/>
+        <w:t>Megbízható MarkMyProfessor alkalmazás a magyarországi felsőoktatásban</w:t>
+      </w:r>
       <w:r>
         <w:rPr>
           <w:color w:val="5B9BD5"/>
           <w:sz w:val="44"/>
           <w:szCs w:val="44"/>
         </w:rPr>
-        <w:t>MarkMyProfessor</w:t>
-      </w:r>
-      <w:proofErr w:type="spellEnd"/>
-      <w:r>
+        <w:t>s</w:t>
+      </w:r>
+      <w:bookmarkStart w:id="0" w:name="_GoBack"/>
+      <w:bookmarkEnd w:id="0"/>
+    </w:p>
+    <w:p>
+      <w:pPr>
+        <w:jc w:val="center"/>
         <w:rPr>
           <w:color w:val="5B9BD5"/>
           <w:sz w:val="44"/>
           <w:szCs w:val="44"/>
         </w:rPr>
-        <w:t xml:space="preserve"> alkalmazás a magyarországi felsőoktatásban</w:t>
-      </w:r>
-    </w:p>
-    <w:p>
-      <w:pPr>
-        <w:jc w:val="center"/>
-        <w:rPr>
-          <w:color w:val="5B9BD5"/>
-          <w:sz w:val="44"/>
-          <w:szCs w:val="44"/>
-        </w:rPr>
       </w:pPr>
     </w:p>
     <w:p>
@@ -148,39 +140,7 @@
           <w:sz w:val="28"/>
           <w:szCs w:val="28"/>
         </w:rPr>
-        <w:t xml:space="preserve"> alapján az alkalmazásnak a </w:t>
-      </w:r>
-      <w:proofErr w:type="spellStart"/>
-      <w:r>
-        <w:rPr>
-          <w:sz w:val="28"/>
-          <w:szCs w:val="28"/>
-        </w:rPr>
-        <w:t>Neptuntól</w:t>
-      </w:r>
-      <w:proofErr w:type="spellEnd"/>
-      <w:r>
-        <w:rPr>
-          <w:sz w:val="28"/>
-          <w:szCs w:val="28"/>
-        </w:rPr>
-        <w:t xml:space="preserve"> külön kell futnia, azonban a megbízhatóság (egyediség, relevancia) miatt célszerű lenne mégis a </w:t>
-      </w:r>
-      <w:proofErr w:type="spellStart"/>
-      <w:r>
-        <w:rPr>
-          <w:sz w:val="28"/>
-          <w:szCs w:val="28"/>
-        </w:rPr>
-        <w:t>Neptunhoz</w:t>
-      </w:r>
-      <w:proofErr w:type="spellEnd"/>
-      <w:r>
-        <w:rPr>
-          <w:sz w:val="28"/>
-          <w:szCs w:val="28"/>
-        </w:rPr>
-        <w:t xml:space="preserve"> kötni az accountok létrehozását.</w:t>
+        <w:t xml:space="preserve"> alapján az alkalmazásnak a Neptuntól külön kell futnia, azonban a megbízhatóság (egyediség, relevancia) miatt célszerű lenne mégis a Neptunhoz kötni az accountok létrehozását.</w:t>
       </w:r>
       <w:r>
         <w:rPr>
@@ -257,23 +217,7 @@
           <w:sz w:val="28"/>
           <w:szCs w:val="28"/>
         </w:rPr>
-        <w:t xml:space="preserve">elem el, hogy a </w:t>
-      </w:r>
-      <w:proofErr w:type="spellStart"/>
-      <w:r>
-        <w:rPr>
-          <w:sz w:val="28"/>
-          <w:szCs w:val="28"/>
-        </w:rPr>
-        <w:t>neptun</w:t>
-      </w:r>
-      <w:proofErr w:type="spellEnd"/>
-      <w:r>
-        <w:rPr>
-          <w:sz w:val="28"/>
-          <w:szCs w:val="28"/>
-        </w:rPr>
-        <w:t xml:space="preserve"> felületén lenne egy opció (</w:t>
+        <w:t>elem el, hogy a neptun felületén lenne egy opció (</w:t>
       </w:r>
       <w:r>
         <w:rPr>
@@ -281,17 +225,7 @@
           <w:sz w:val="28"/>
           <w:szCs w:val="28"/>
         </w:rPr>
-        <w:t>esetl</w:t>
-      </w:r>
-      <w:bookmarkStart w:id="0" w:name="_GoBack"/>
-      <w:bookmarkEnd w:id="0"/>
-      <w:r>
-        <w:rPr>
-          <w:i/>
-          <w:sz w:val="28"/>
-          <w:szCs w:val="28"/>
-        </w:rPr>
-        <w:t>eg</w:t>
+        <w:t>esetleg</w:t>
       </w:r>
       <w:r>
         <w:rPr>
@@ -312,46 +246,14 @@
           <w:sz w:val="28"/>
           <w:szCs w:val="28"/>
         </w:rPr>
-        <w:t xml:space="preserve"> hogy személy és account között 1:</w:t>
-      </w:r>
-      <w:proofErr w:type="spellStart"/>
-      <w:r>
-        <w:rPr>
-          <w:sz w:val="28"/>
-          <w:szCs w:val="28"/>
-        </w:rPr>
-        <w:t>1</w:t>
-      </w:r>
-      <w:proofErr w:type="spellEnd"/>
-      <w:r>
-        <w:rPr>
-          <w:sz w:val="28"/>
-          <w:szCs w:val="28"/>
-        </w:rPr>
-        <w:t xml:space="preserve"> kapcsolat jöjjön létre.</w:t>
-      </w:r>
-      <w:r>
-        <w:rPr>
-          <w:sz w:val="28"/>
-          <w:szCs w:val="28"/>
-        </w:rPr>
-        <w:t xml:space="preserve"> A kulcs generálása lehet véletlenszerű vagy a hallgató adataiból is képezhető (persze nem teljesen). A kulcsot el kell tárolni, mivel az alkalmazásunk a regisztráció beküldésével a </w:t>
-      </w:r>
-      <w:proofErr w:type="spellStart"/>
-      <w:r>
-        <w:rPr>
-          <w:sz w:val="28"/>
-          <w:szCs w:val="28"/>
-        </w:rPr>
-        <w:t>neptunnal</w:t>
-      </w:r>
-      <w:proofErr w:type="spellEnd"/>
-      <w:r>
-        <w:rPr>
-          <w:sz w:val="28"/>
-          <w:szCs w:val="28"/>
-        </w:rPr>
-        <w:t xml:space="preserve"> összehasonlítaná azt. </w:t>
+        <w:t xml:space="preserve"> hogy személy és account között 1:1 kapcsolat jöjjön létre.</w:t>
+      </w:r>
+      <w:r>
+        <w:rPr>
+          <w:sz w:val="28"/>
+          <w:szCs w:val="28"/>
+        </w:rPr>
+        <w:t xml:space="preserve"> A kulcs generálása lehet véletlenszerű vagy a hallgató adataiból is képezhető (persze nem teljesen). A kulcsot el kell tárolni, mivel az alkalmazásunk a regisztráció beküldésével a neptunnal összehasonlítaná azt. </w:t>
       </w:r>
     </w:p>
     <w:p>
@@ -367,55 +269,7 @@
           <w:szCs w:val="28"/>
         </w:rPr>
         <w:br/>
-        <w:t xml:space="preserve">A másik, hogy a regisztrációt közvetlenül a </w:t>
-      </w:r>
-      <w:proofErr w:type="spellStart"/>
-      <w:r>
-        <w:rPr>
-          <w:sz w:val="28"/>
-          <w:szCs w:val="28"/>
-        </w:rPr>
-        <w:t>neptunból</w:t>
-      </w:r>
-      <w:proofErr w:type="spellEnd"/>
-      <w:r>
-        <w:rPr>
-          <w:sz w:val="28"/>
-          <w:szCs w:val="28"/>
-        </w:rPr>
-        <w:t xml:space="preserve"> kellene indítani, szóval az oldalon nem lenne erre lehetőség.  A </w:t>
-      </w:r>
-      <w:proofErr w:type="spellStart"/>
-      <w:r>
-        <w:rPr>
-          <w:sz w:val="28"/>
-          <w:szCs w:val="28"/>
-        </w:rPr>
-        <w:t>neptunhoz</w:t>
-      </w:r>
-      <w:proofErr w:type="spellEnd"/>
-      <w:r>
-        <w:rPr>
-          <w:sz w:val="28"/>
-          <w:szCs w:val="28"/>
-        </w:rPr>
-        <w:t xml:space="preserve"> csatolt email címre kapnánk egy limitált ideig működő linket, ami átirányítana a regisztrációs felületre. Ezzel az a probléma, hogy valahogy tárolnia kell a </w:t>
-      </w:r>
-      <w:proofErr w:type="spellStart"/>
-      <w:r>
-        <w:rPr>
-          <w:sz w:val="28"/>
-          <w:szCs w:val="28"/>
-        </w:rPr>
-        <w:t>neptunnak</w:t>
-      </w:r>
-      <w:proofErr w:type="spellEnd"/>
-      <w:r>
-        <w:rPr>
-          <w:sz w:val="28"/>
-          <w:szCs w:val="28"/>
-        </w:rPr>
-        <w:t>, hogy az adott linket felhasználták-e már (ha nem akarunk további személyes adatokat kérni a felhasználótól az egyediség biztosítására). Ha igen, akkor nem lehet</w:t>
+        <w:t>A másik, hogy a regisztrációt közvetlenül a neptunból kellene indítani, szóval az oldalon nem lenne erre lehetőség.  A neptunhoz csatolt email címre kapnánk egy limitált ideig működő linket, ami átirányítana a regisztrációs felületre. Ezzel az a probléma, hogy valahogy tárolnia kell a neptunnak, hogy az adott linket felhasználták-e már (ha nem akarunk további személyes adatokat kérni a felhasználótól az egyediség biztosítására). Ha igen, akkor nem lehet</w:t>
       </w:r>
       <w:r>
         <w:rPr>
@@ -472,7 +326,15 @@
           <w:sz w:val="28"/>
           <w:szCs w:val="28"/>
         </w:rPr>
-        <w:t xml:space="preserve"> akkor könnyen meg is teheti. Valamint rögtön bevonnánk egy harmadik szereplőt (email) a játékba, amivel rögtön </w:t>
+        <w:t xml:space="preserve"> akkor </w:t>
+      </w:r>
+      <w:r>
+        <w:rPr>
+          <w:sz w:val="28"/>
+          <w:szCs w:val="28"/>
+        </w:rPr>
+        <w:lastRenderedPageBreak/>
+        <w:t xml:space="preserve">könnyen meg is teheti. Valamint rögtön bevonnánk egy harmadik szereplőt (email) a játékba, amivel rögtön </w:t>
       </w:r>
       <w:r>
         <w:rPr>
@@ -533,54 +395,22 @@
           <w:sz w:val="28"/>
           <w:szCs w:val="28"/>
         </w:rPr>
-        <w:t xml:space="preserve">A másik felvetődött kérdés ezzel a megvalósítással kapcsolatban, hogy az oldalunk hogyan férne hozzá a </w:t>
-      </w:r>
-      <w:proofErr w:type="spellStart"/>
-      <w:r>
-        <w:rPr>
-          <w:sz w:val="28"/>
-          <w:szCs w:val="28"/>
-        </w:rPr>
-        <w:t>neptunban</w:t>
-      </w:r>
-      <w:proofErr w:type="spellEnd"/>
-      <w:r>
-        <w:rPr>
-          <w:sz w:val="28"/>
-          <w:szCs w:val="28"/>
-        </w:rPr>
-        <w:t xml:space="preserve"> tárolt adatokhoz. Az alkalmazásnak a hiteles működéshez szüksége van a hallgató aktuális és múltbéli kurzusaira, illetve az azt oktatók nevére is.</w:t>
-      </w:r>
-    </w:p>
-    <w:p>
-      <w:pPr>
-        <w:rPr>
-          <w:sz w:val="28"/>
-          <w:szCs w:val="28"/>
-        </w:rPr>
-      </w:pPr>
-      <w:r>
-        <w:rPr>
-          <w:sz w:val="28"/>
-          <w:szCs w:val="28"/>
-        </w:rPr>
-        <w:t xml:space="preserve">Erre a problémára azt javasolnám, hogy minden félévben –amikor már lezárult a tárgyfelvétel – az első bejelentkezéskor, az alkalmazás indítson egy lekérdezést a </w:t>
-      </w:r>
-      <w:proofErr w:type="spellStart"/>
-      <w:r>
-        <w:rPr>
-          <w:sz w:val="28"/>
-          <w:szCs w:val="28"/>
-        </w:rPr>
-        <w:t>neptun</w:t>
-      </w:r>
-      <w:proofErr w:type="spellEnd"/>
-      <w:r>
-        <w:rPr>
-          <w:sz w:val="28"/>
-          <w:szCs w:val="28"/>
-        </w:rPr>
-        <w:t xml:space="preserve"> szerver felé, amivel össze tudnánk szinkronizálni a szükséges információkat. A múltbéli kurzusokat nyilván elég lenne az account létrehozásakor lekérdezni.</w:t>
+        <w:t>A másik felvetődött kérdés ezzel a megvalósítással kapcsolatban, hogy az oldalunk hogyan férne hozzá a neptunban tárolt adatokhoz. Az alkalmazásnak a hiteles működéshez szüksége van a hallgató aktuális és múltbéli kurzusaira, illetve az azt oktatók nevére is.</w:t>
+      </w:r>
+    </w:p>
+    <w:p>
+      <w:pPr>
+        <w:rPr>
+          <w:sz w:val="28"/>
+          <w:szCs w:val="28"/>
+        </w:rPr>
+      </w:pPr>
+      <w:r>
+        <w:rPr>
+          <w:sz w:val="28"/>
+          <w:szCs w:val="28"/>
+        </w:rPr>
+        <w:t>Erre a problémára azt javasolnám, hogy minden félévben –amikor már lezárult a tárgyfelvétel – az első bejelentkezéskor, az alkalmazás indítson egy lekérdezést a neptun szerver felé, amivel össze tudnánk szinkronizálni a szükséges információkat. A múltbéli kurzusokat nyilván elég lenne az account létrehozásakor lekérdezni.</w:t>
       </w:r>
       <w:r>
         <w:rPr>
@@ -602,39 +432,7 @@
           <w:sz w:val="28"/>
           <w:szCs w:val="28"/>
         </w:rPr>
-        <w:t xml:space="preserve">A felmerült ötletekhez mindenképp bele kell nyúlni valamilyen szinten a </w:t>
-      </w:r>
-      <w:proofErr w:type="spellStart"/>
-      <w:r>
-        <w:rPr>
-          <w:sz w:val="28"/>
-          <w:szCs w:val="28"/>
-        </w:rPr>
-        <w:t>neptunba</w:t>
-      </w:r>
-      <w:proofErr w:type="spellEnd"/>
-      <w:r>
-        <w:rPr>
-          <w:sz w:val="28"/>
-          <w:szCs w:val="28"/>
-        </w:rPr>
-        <w:t xml:space="preserve">, plusz funkciókat kell hozzáadni. (Kulcs generálás, kulcs összehasonlítás, lekérdezés kiszolgálása) Ha biztonságos és hiteles alkalmazást szeretnénk, akkor ennek ez az ára. Ha a </w:t>
-      </w:r>
-      <w:proofErr w:type="spellStart"/>
-      <w:r>
-        <w:rPr>
-          <w:sz w:val="28"/>
-          <w:szCs w:val="28"/>
-        </w:rPr>
-        <w:t>neptun</w:t>
-      </w:r>
-      <w:proofErr w:type="spellEnd"/>
-      <w:r>
-        <w:rPr>
-          <w:sz w:val="28"/>
-          <w:szCs w:val="28"/>
-        </w:rPr>
-        <w:t xml:space="preserve"> szerverek az egyes intézményekben egymástól teljesen külön verzión futnak, akkor ez probléma lehet, de nem feltétlenül megoldhatatlan.</w:t>
+        <w:t>A felmerült ötletekhez mindenképp bele kell nyúlni valamilyen szinten a neptunba, plusz funkciókat kell hozzáadni. (Kulcs generálás, kulcs összehasonlítás, lekérdezés kiszolgálása) Ha biztonságos és hiteles alkalmazást szeretnénk, akkor ennek ez az ára. Ha a neptun szerverek az egyes intézményekben egymástól teljesen külön verzión futnak, akkor ez probléma lehet, de nem feltétlenül megoldhatatlan.</w:t>
       </w:r>
       <w:r>
         <w:rPr>
@@ -646,32 +444,58 @@
     </w:p>
     <w:p>
       <w:pPr>
-        <w:rPr>
-          <w:sz w:val="28"/>
-          <w:szCs w:val="28"/>
-        </w:rPr>
-      </w:pPr>
-    </w:p>
-    <w:p>
-      <w:pPr>
-        <w:rPr>
-          <w:sz w:val="28"/>
-          <w:szCs w:val="28"/>
-        </w:rPr>
-      </w:pPr>
-      <w:r>
-        <w:rPr>
-          <w:sz w:val="28"/>
-          <w:szCs w:val="28"/>
-        </w:rPr>
-        <w:br/>
+        <w:suppressAutoHyphens w:val="0"/>
+        <w:autoSpaceDN/>
+        <w:spacing w:after="0" w:line="240" w:lineRule="auto"/>
+        <w:textAlignment w:val="auto"/>
+        <w:rPr>
+          <w:sz w:val="28"/>
+          <w:szCs w:val="28"/>
+        </w:rPr>
+      </w:pPr>
+      <w:r>
+        <w:rPr>
+          <w:sz w:val="28"/>
+          <w:szCs w:val="28"/>
+        </w:rPr>
+        <w:br w:type="page"/>
+      </w:r>
+    </w:p>
+    <w:p>
+      <w:pPr>
+        <w:rPr>
+          <w:sz w:val="28"/>
+          <w:szCs w:val="28"/>
+        </w:rPr>
+      </w:pPr>
+      <w:r>
+        <w:rPr>
+          <w:sz w:val="28"/>
+          <w:szCs w:val="28"/>
+        </w:rPr>
+        <w:lastRenderedPageBreak/>
+        <w:t>sdasdasdasdasdadadasdasdasd343254rsfnmédlsfnsdékljfnskdf fkésdlfknsédakjfnasélkdfn é édfnasédfjn oő3rj2p3o nélsdnf él238hj élíkdfnp o8234őonfén o9834uóö jofrnéílsdkfn 2938z u</w:t>
+      </w:r>
+      <w:r>
+        <w:rPr>
+          <w:sz w:val="28"/>
+          <w:szCs w:val="28"/>
+        </w:rPr>
+        <w:tab/>
+        <w:t xml:space="preserve">829ő34hlkínf 2893u íékfmnélsdknf </w:t>
       </w:r>
     </w:p>
     <w:sectPr>
-      <w:headerReference w:type="default" r:id="rId6"/>
+      <w:headerReference w:type="even" r:id="rId6"/>
+      <w:headerReference w:type="default" r:id="rId7"/>
+      <w:footerReference w:type="even" r:id="rId8"/>
+      <w:footerReference w:type="default" r:id="rId9"/>
+      <w:headerReference w:type="first" r:id="rId10"/>
+      <w:footerReference w:type="first" r:id="rId11"/>
       <w:pgSz w:w="11906" w:h="16838"/>
       <w:pgMar w:top="1417" w:right="1417" w:bottom="1417" w:left="1417" w:header="708" w:footer="708" w:gutter="0"/>
       <w:cols w:space="708"/>
+      <w:titlePg/>
       <w:docGrid w:linePitch="360"/>
     </w:sectPr>
   </w:body>
@@ -703,6 +527,102 @@
 </w:endnotes>
 </file>
 
+<file path=word/footer1.xml><?xml version="1.0" encoding="utf-8"?>
+<w:ftr xmlns:wpc="http://schemas.microsoft.com/office/word/2010/wordprocessingCanvas" xmlns:mc="http://schemas.openxmlformats.org/markup-compatibility/2006" xmlns:o="urn:schemas-microsoft-com:office:office" xmlns:r="http://schemas.openxmlformats.org/officeDocument/2006/relationships" xmlns:m="http://schemas.openxmlformats.org/officeDocument/2006/math" xmlns:v="urn:schemas-microsoft-com:vml" xmlns:wp14="http://schemas.microsoft.com/office/word/2010/wordprocessingDrawing" xmlns:wp="http://schemas.openxmlformats.org/drawingml/2006/wordprocessingDrawing" xmlns:w10="urn:schemas-microsoft-com:office:word" xmlns:w="http://schemas.openxmlformats.org/wordprocessingml/2006/main" xmlns:w14="http://schemas.microsoft.com/office/word/2010/wordml" xmlns:w15="http://schemas.microsoft.com/office/word/2012/wordml" xmlns:wpg="http://schemas.microsoft.com/office/word/2010/wordprocessingGroup" xmlns:wpi="http://schemas.microsoft.com/office/word/2010/wordprocessingInk" xmlns:wne="http://schemas.microsoft.com/office/word/2006/wordml" xmlns:wps="http://schemas.microsoft.com/office/word/2010/wordprocessingShape" mc:Ignorable="w14 w15 wp14">
+  <w:p>
+    <w:pPr>
+      <w:pStyle w:val="llb"/>
+    </w:pPr>
+    <w:r>
+      <w:t>páros oldal élőláb 2312312312312</w:t>
+    </w:r>
+  </w:p>
+</w:ftr>
+</file>
+
+<file path=word/footer2.xml><?xml version="1.0" encoding="utf-8"?>
+<w:ftr xmlns:wpc="http://schemas.microsoft.com/office/word/2010/wordprocessingCanvas" xmlns:mc="http://schemas.openxmlformats.org/markup-compatibility/2006" xmlns:o="urn:schemas-microsoft-com:office:office" xmlns:r="http://schemas.openxmlformats.org/officeDocument/2006/relationships" xmlns:m="http://schemas.openxmlformats.org/officeDocument/2006/math" xmlns:v="urn:schemas-microsoft-com:vml" xmlns:wp14="http://schemas.microsoft.com/office/word/2010/wordprocessingDrawing" xmlns:wp="http://schemas.openxmlformats.org/drawingml/2006/wordprocessingDrawing" xmlns:w10="urn:schemas-microsoft-com:office:word" xmlns:w="http://schemas.openxmlformats.org/wordprocessingml/2006/main" xmlns:w14="http://schemas.microsoft.com/office/word/2010/wordml" xmlns:w15="http://schemas.microsoft.com/office/word/2012/wordml" xmlns:wpg="http://schemas.microsoft.com/office/word/2010/wordprocessingGroup" xmlns:wpi="http://schemas.microsoft.com/office/word/2010/wordprocessingInk" xmlns:wne="http://schemas.microsoft.com/office/word/2006/wordml" xmlns:wps="http://schemas.microsoft.com/office/word/2010/wordprocessingShape" mc:Ignorable="w14 w15 wp14">
+  <w:p>
+    <w:pPr>
+      <w:pStyle w:val="llb"/>
+      <w:tabs>
+        <w:tab w:val="clear" w:pos="9072"/>
+      </w:tabs>
+      <w:rPr>
+        <w:i/>
+        <w:u w:val="single"/>
+      </w:rPr>
+    </w:pPr>
+    <w:r>
+      <w:rPr>
+        <w:u w:val="single"/>
+      </w:rPr>
+      <w:t>é</w:t>
+    </w:r>
+    <w:r>
+      <w:rPr>
+        <w:color w:val="FF0000"/>
+        <w:u w:val="single"/>
+      </w:rPr>
+      <w:t>lő</w:t>
+    </w:r>
+    <w:r>
+      <w:rPr>
+        <w:u w:val="single"/>
+      </w:rPr>
+      <w:t xml:space="preserve">láb </w:t>
+    </w:r>
+    <w:r>
+      <w:rPr>
+        <w:u w:val="single"/>
+      </w:rPr>
+      <w:t>–</w:t>
+    </w:r>
+    <w:r>
+      <w:rPr>
+        <w:u w:val="single"/>
+      </w:rPr>
+      <w:t xml:space="preserve"> </w:t>
+    </w:r>
+    <w:r>
+      <w:rPr>
+        <w:b/>
+        <w:i/>
+        <w:u w:val="single"/>
+      </w:rPr>
+      <w:t>te</w:t>
+    </w:r>
+    <w:r>
+      <w:rPr>
+        <w:i/>
+        <w:u w:val="single"/>
+      </w:rPr>
+      <w:t>szt</w:t>
+    </w:r>
+    <w:r>
+      <w:rPr>
+        <w:i/>
+        <w:u w:val="single"/>
+      </w:rPr>
+      <w:t>1 páratlan előláb</w:t>
+    </w:r>
+  </w:p>
+</w:ftr>
+</file>
+
+<file path=word/footer3.xml><?xml version="1.0" encoding="utf-8"?>
+<w:ftr xmlns:wpc="http://schemas.microsoft.com/office/word/2010/wordprocessingCanvas" xmlns:mc="http://schemas.openxmlformats.org/markup-compatibility/2006" xmlns:o="urn:schemas-microsoft-com:office:office" xmlns:r="http://schemas.openxmlformats.org/officeDocument/2006/relationships" xmlns:m="http://schemas.openxmlformats.org/officeDocument/2006/math" xmlns:v="urn:schemas-microsoft-com:vml" xmlns:wp14="http://schemas.microsoft.com/office/word/2010/wordprocessingDrawing" xmlns:wp="http://schemas.openxmlformats.org/drawingml/2006/wordprocessingDrawing" xmlns:w10="urn:schemas-microsoft-com:office:word" xmlns:w="http://schemas.openxmlformats.org/wordprocessingml/2006/main" xmlns:w14="http://schemas.microsoft.com/office/word/2010/wordml" xmlns:w15="http://schemas.microsoft.com/office/word/2012/wordml" xmlns:wpg="http://schemas.microsoft.com/office/word/2010/wordprocessingGroup" xmlns:wpi="http://schemas.microsoft.com/office/word/2010/wordprocessingInk" xmlns:wne="http://schemas.microsoft.com/office/word/2006/wordml" xmlns:wps="http://schemas.microsoft.com/office/word/2010/wordprocessingShape" mc:Ignorable="w14 w15 wp14">
+  <w:p>
+    <w:pPr>
+      <w:pStyle w:val="llb"/>
+    </w:pPr>
+    <w:r>
+      <w:t>első oldal élőláb DASDASDAS</w:t>
+    </w:r>
+  </w:p>
+</w:ftr>
+</file>
+
 <file path=word/footnotes.xml><?xml version="1.0" encoding="utf-8"?>
 <w:footnotes xmlns:wpc="http://schemas.microsoft.com/office/word/2010/wordprocessingCanvas" xmlns:mc="http://schemas.openxmlformats.org/markup-compatibility/2006" xmlns:o="urn:schemas-microsoft-com:office:office" xmlns:r="http://schemas.openxmlformats.org/officeDocument/2006/relationships" xmlns:m="http://schemas.openxmlformats.org/officeDocument/2006/math" xmlns:v="urn:schemas-microsoft-com:vml" xmlns:wp14="http://schemas.microsoft.com/office/word/2010/wordprocessingDrawing" xmlns:wp="http://schemas.openxmlformats.org/drawingml/2006/wordprocessingDrawing" xmlns:w10="urn:schemas-microsoft-com:office:word" xmlns:w="http://schemas.openxmlformats.org/wordprocessingml/2006/main" xmlns:w14="http://schemas.microsoft.com/office/word/2010/wordml" xmlns:w15="http://schemas.microsoft.com/office/word/2012/wordml" xmlns:wpg="http://schemas.microsoft.com/office/word/2010/wordprocessingGroup" xmlns:wpi="http://schemas.microsoft.com/office/word/2010/wordprocessingInk" xmlns:wne="http://schemas.microsoft.com/office/word/2006/wordml" xmlns:wps="http://schemas.microsoft.com/office/word/2010/wordprocessingShape" mc:Ignorable="w14 w15 wp14">
   <w:footnote w:type="separator" w:id="-1">
@@ -733,24 +653,87 @@
   <w:p>
     <w:pPr>
       <w:pStyle w:val="lfej"/>
+    </w:pPr>
+    <w:r>
+      <w:t>páros oldal élőfej ASDASDAS</w:t>
+    </w:r>
+  </w:p>
+</w:hdr>
+</file>
+
+<file path=word/header2.xml><?xml version="1.0" encoding="utf-8"?>
+<w:hdr xmlns:wpc="http://schemas.microsoft.com/office/word/2010/wordprocessingCanvas" xmlns:mc="http://schemas.openxmlformats.org/markup-compatibility/2006" xmlns:o="urn:schemas-microsoft-com:office:office" xmlns:r="http://schemas.openxmlformats.org/officeDocument/2006/relationships" xmlns:m="http://schemas.openxmlformats.org/officeDocument/2006/math" xmlns:v="urn:schemas-microsoft-com:vml" xmlns:wp14="http://schemas.microsoft.com/office/word/2010/wordprocessingDrawing" xmlns:wp="http://schemas.openxmlformats.org/drawingml/2006/wordprocessingDrawing" xmlns:w10="urn:schemas-microsoft-com:office:word" xmlns:w="http://schemas.openxmlformats.org/wordprocessingml/2006/main" xmlns:w14="http://schemas.microsoft.com/office/word/2010/wordml" xmlns:w15="http://schemas.microsoft.com/office/word/2012/wordml" xmlns:wpg="http://schemas.microsoft.com/office/word/2010/wordprocessingGroup" xmlns:wpi="http://schemas.microsoft.com/office/word/2010/wordprocessingInk" xmlns:wne="http://schemas.microsoft.com/office/word/2006/wordml" xmlns:wps="http://schemas.microsoft.com/office/word/2010/wordprocessingShape" mc:Ignorable="w14 w15 wp14">
+  <w:p>
+    <w:pPr>
+      <w:pStyle w:val="lfej"/>
       <w:jc w:val="right"/>
     </w:pPr>
     <w:r>
-      <w:t xml:space="preserve">Gere Zsolt </w:t>
-    </w:r>
-    <w:proofErr w:type="gramStart"/>
-    <w:r>
-      <w:t>Tamás  -</w:t>
-    </w:r>
-    <w:proofErr w:type="gramEnd"/>
-    <w:r>
-      <w:t xml:space="preserve"> XQVIFU</w:t>
+      <w:t>Gere Zsolt Tamás  - XQVIFU</w:t>
+    </w:r>
+    <w:r>
+      <w:t xml:space="preserve"> páratlan élőf</w:t>
     </w:r>
   </w:p>
   <w:p>
     <w:pPr>
       <w:pStyle w:val="lfej"/>
     </w:pPr>
+  </w:p>
+  <w:p>
+    <w:pPr>
+      <w:pStyle w:val="lfej"/>
+    </w:pPr>
+  </w:p>
+</w:hdr>
+</file>
+
+<file path=word/header3.xml><?xml version="1.0" encoding="utf-8"?>
+<w:hdr xmlns:wpc="http://schemas.microsoft.com/office/word/2010/wordprocessingCanvas" xmlns:mc="http://schemas.openxmlformats.org/markup-compatibility/2006" xmlns:o="urn:schemas-microsoft-com:office:office" xmlns:r="http://schemas.openxmlformats.org/officeDocument/2006/relationships" xmlns:m="http://schemas.openxmlformats.org/officeDocument/2006/math" xmlns:v="urn:schemas-microsoft-com:vml" xmlns:wp14="http://schemas.microsoft.com/office/word/2010/wordprocessingDrawing" xmlns:wp="http://schemas.openxmlformats.org/drawingml/2006/wordprocessingDrawing" xmlns:w10="urn:schemas-microsoft-com:office:word" xmlns:w="http://schemas.openxmlformats.org/wordprocessingml/2006/main" xmlns:w14="http://schemas.microsoft.com/office/word/2010/wordml" xmlns:w15="http://schemas.microsoft.com/office/word/2012/wordml" xmlns:wpg="http://schemas.microsoft.com/office/word/2010/wordprocessingGroup" xmlns:wpi="http://schemas.microsoft.com/office/word/2010/wordprocessingInk" xmlns:wne="http://schemas.microsoft.com/office/word/2006/wordml" xmlns:wps="http://schemas.microsoft.com/office/word/2010/wordprocessingShape" mc:Ignorable="w14 w15 wp14">
+  <w:p>
+    <w:pPr>
+      <w:pStyle w:val="lfej"/>
+    </w:pPr>
+    <w:r>
+      <w:t>első oldal élőfej sdfsadfsdfsd</w:t>
+    </w:r>
+  </w:p>
+  <w:p>
+    <w:pPr>
+      <w:pStyle w:val="lfej"/>
+    </w:pPr>
+  </w:p>
+  <w:p>
+    <w:pPr>
+      <w:pStyle w:val="lfej"/>
+    </w:pPr>
+    <w:r>
+      <w:t>asdasd</w:t>
+    </w:r>
+  </w:p>
+  <w:p>
+    <w:pPr>
+      <w:pStyle w:val="lfej"/>
+    </w:pPr>
+    <w:r>
+      <w:t>asdas</w:t>
+    </w:r>
+  </w:p>
+  <w:p>
+    <w:pPr>
+      <w:pStyle w:val="lfej"/>
+    </w:pPr>
+    <w:r>
+      <w:t>123123123</w:t>
+    </w:r>
+  </w:p>
+  <w:p>
+    <w:pPr>
+      <w:pStyle w:val="lfej"/>
+    </w:pPr>
+    <w:r>
+      <w:t>34534</w:t>
+    </w:r>
   </w:p>
 </w:hdr>
 </file>

</xml_diff>